<commit_message>
Linked List : Practice problems docs
</commit_message>
<xml_diff>
--- a/LinkedList/Linked_List_Practice_Questions.docx
+++ b/LinkedList/Linked_List_Practice_Questions.docx
@@ -52,10 +52,7 @@
       </w:r>
       <w:r>
         <w:br/>
-        <w:t>Problem: Given a</w:t>
-      </w:r>
-      <w:r>
-        <w:t xml:space="preserve"> linked list, find its length.</w:t>
+        <w:t>Problem: Given a linked list, find its length.</w:t>
       </w:r>
       <w:r>
         <w:br/>
@@ -91,13 +88,7 @@
         <w:rPr>
           <w:rStyle w:val="Heading1Char"/>
         </w:rPr>
-        <w:t xml:space="preserve">4. </w:t>
-      </w:r>
-      <w:r>
-        <w:rPr>
-          <w:rStyle w:val="Heading1Char"/>
-        </w:rPr>
-        <w:t>Detect a Cycle in a Linked List</w:t>
+        <w:t>4. Detect a Cycle in a Linked List</w:t>
       </w:r>
       <w:r>
         <w:rPr>
@@ -131,10 +122,7 @@
         <w:br/>
       </w:r>
       <w:r>
-        <w:t xml:space="preserve">Problem: Given a linked list and a node </w:t>
-      </w:r>
-      <w:r>
-        <w:t>to be deleted, delete the node from the list.</w:t>
+        <w:t>Problem: Given a linked list and a node to be deleted, delete the node from the list.</w:t>
       </w:r>
       <w:r>
         <w:br/>
@@ -163,10 +151,7 @@
       </w:r>
       <w:r>
         <w:br/>
-        <w:t>Input: l1 = 1 -&gt; 2 -&gt; 4, l2 = 1 -&gt; 3 -&gt;</w:t>
-      </w:r>
-      <w:r>
-        <w:t xml:space="preserve"> 4</w:t>
+        <w:t>Input: l1 = 1 -&gt; 2 -&gt; 4, l2 = 1 -&gt; 3 -&gt; 4</w:t>
       </w:r>
       <w:r>
         <w:br/>
@@ -208,10 +193,7 @@
       </w:r>
       <w:r>
         <w:br/>
-        <w:t>Probl</w:t>
-      </w:r>
-      <w:r>
-        <w:t>em: Given a sorted linked list, remove all duplicate elements.</w:t>
+        <w:t>Problem: Given a sorted linked list, remove all duplicate elements.</w:t>
       </w:r>
       <w:r>
         <w:br/>
@@ -250,10 +232,7 @@
         <w:br/>
       </w:r>
       <w:r>
-        <w:t>Problem: Given a linked list, return the n-th node from the end of the lis</w:t>
-      </w:r>
-      <w:r>
-        <w:t>t.</w:t>
+        <w:t>Problem: Given a linked list, return the n-th node from the end of the list.</w:t>
       </w:r>
       <w:r>
         <w:br/>
@@ -286,10 +265,7 @@
       </w:r>
       <w:r>
         <w:br/>
-        <w:t>Expected Output: 1 -&gt; 2 -&gt; 3 -&gt; 4 -&gt; 5</w:t>
-      </w:r>
-      <w:r>
-        <w:t xml:space="preserve"> -&gt; 6</w:t>
+        <w:t>Expected Output: 1 -&gt; 2 -&gt; 3 -&gt; 4 -&gt; 5 -&gt; 6</w:t>
       </w:r>
     </w:p>
     <w:p>
@@ -331,10 +307,7 @@
         <w:br/>
       </w:r>
       <w:r>
-        <w:t>Problem: Given a linked list, print the values</w:t>
-      </w:r>
-      <w:r>
-        <w:t xml:space="preserve"> of all the nodes.</w:t>
+        <w:t>Problem: Given a linked list, print the values of all the nodes.</w:t>
       </w:r>
       <w:r>
         <w:br/>
@@ -359,10 +332,7 @@
       <w:proofErr w:type="gramEnd"/>
       <w:r>
         <w:br/>
-        <w:t>Problem: Add two numbers where each number is represented by a linked list in reverse order. Return the sum as a linked lis</w:t>
-      </w:r>
-      <w:r>
-        <w:t>t in reverse order.</w:t>
+        <w:t>Problem: Add two numbers where each number is represented by a linked list in reverse order. Return the sum as a linked list in reverse order.</w:t>
       </w:r>
       <w:r>
         <w:br/>
@@ -395,10 +365,7 @@
       </w:r>
       <w:r>
         <w:br/>
-        <w:t>Expected Ou</w:t>
-      </w:r>
-      <w:r>
-        <w:t>tput: Flattened list with child nodes included.</w:t>
+        <w:t>Expected Output: Flattened list with child nodes included.</w:t>
       </w:r>
     </w:p>
     <w:p>
@@ -455,10 +422,7 @@
       </w:pPr>
       <w:r>
         <w:lastRenderedPageBreak/>
-        <w:t>Medium Level</w:t>
-      </w:r>
-      <w:r>
-        <w:t>:</w:t>
+        <w:t>Medium Level:</w:t>
       </w:r>
     </w:p>
     <w:p>
@@ -491,13 +455,7 @@
         <w:rPr>
           <w:rStyle w:val="Heading1Char"/>
         </w:rPr>
-        <w:t>2. Remove All Occurrences of a Value in a Linked Lis</w:t>
-      </w:r>
-      <w:r>
-        <w:rPr>
-          <w:rStyle w:val="Heading1Char"/>
-        </w:rPr>
-        <w:t>t</w:t>
+        <w:t>2. Remove All Occurrences of a Value in a Linked List</w:t>
       </w:r>
       <w:r>
         <w:br/>
@@ -526,10 +484,7 @@
         <w:br/>
       </w:r>
       <w:r>
-        <w:t>Problem: Find the inters</w:t>
-      </w:r>
-      <w:r>
-        <w:t>ection point of two linked lists.</w:t>
+        <w:t>Problem: Find the intersection point of two linked lists.</w:t>
       </w:r>
       <w:r>
         <w:br/>
@@ -558,10 +513,7 @@
       </w:r>
       <w:r>
         <w:br/>
-        <w:t>Inp</w:t>
-      </w:r>
-      <w:r>
-        <w:t>ut: head = 1 -&gt; 2 -&gt; 3 -&gt; NULL with random pointers.</w:t>
+        <w:t>Input: head = 1 -&gt; 2 -&gt; 3 -&gt; NULL with random pointers.</w:t>
       </w:r>
       <w:r>
         <w:br/>
@@ -586,10 +538,7 @@
       </w:r>
       <w:r>
         <w:br/>
-        <w:t xml:space="preserve">Input: l1 </w:t>
-      </w:r>
-      <w:r>
-        <w:t>= 7 -&gt; 1 -&gt; 6, l2 = 5 -&gt; 9 -&gt; 2</w:t>
+        <w:t>Input: l1 = 7 -&gt; 1 -&gt; 6, l2 = 5 -&gt; 9 -&gt; 2</w:t>
       </w:r>
       <w:r>
         <w:br/>
@@ -643,10 +592,7 @@
         <w:br/>
       </w:r>
       <w:r>
-        <w:t>Problem: Reorder a linked list in</w:t>
-      </w:r>
-      <w:r>
-        <w:t xml:space="preserve"> the form: L0 -&gt; Ln -&gt; L1 -&gt; Ln-1 -&gt; L2 -&gt; Ln-2 ...</w:t>
+        <w:t>Problem: Reorder a linked list in the form: L0 -&gt; Ln -&gt; L1 -&gt; Ln-1 -&gt; L2 -&gt; Ln-2 ...</w:t>
       </w:r>
       <w:r>
         <w:br/>
@@ -679,10 +625,7 @@
       </w:r>
       <w:r>
         <w:br/>
-        <w:t xml:space="preserve">Expected Output: 4 </w:t>
-      </w:r>
-      <w:r>
-        <w:t>-&gt; 5 -&gt; 1 -&gt; 2 -&gt; 3</w:t>
+        <w:t>Expected Output: 4 -&gt; 5 -&gt; 1 -&gt; 2 -&gt; 3</w:t>
       </w:r>
     </w:p>
     <w:p>
@@ -728,10 +671,7 @@
         <w:br/>
       </w:r>
       <w:r>
-        <w:t>Problem: Detect a cycle in a lin</w:t>
-      </w:r>
-      <w:r>
-        <w:t>ked list using two pointers.</w:t>
+        <w:t>Problem: Detect a cycle in a linked list using two pointers.</w:t>
       </w:r>
       <w:r>
         <w:br/>
@@ -768,10 +708,7 @@
       </w:r>
       <w:r>
         <w:br/>
-        <w:t xml:space="preserve">Input: lists = [[1,4,5], </w:t>
-      </w:r>
-      <w:r>
-        <w:t>[1,3,4], [2,6]]</w:t>
+        <w:t>Input: lists = [[1,4,5], [1,3,4], [2,6]]</w:t>
       </w:r>
       <w:r>
         <w:br/>
@@ -796,10 +733,7 @@
       </w:r>
       <w:r>
         <w:br/>
-        <w:t>Input: head = 1 -&gt; 2 -&gt; 3 -&gt; NULL with random pointers</w:t>
-      </w:r>
-      <w:r>
-        <w:t>.</w:t>
+        <w:t>Input: head = 1 -&gt; 2 -&gt; 3 -&gt; NULL with random pointers.</w:t>
       </w:r>
       <w:r>
         <w:br/>
@@ -823,10 +757,7 @@
       </w:r>
       <w:r>
         <w:br/>
-        <w:t xml:space="preserve">Expected Output: </w:t>
-      </w:r>
-      <w:r>
-        <w:t>Flattened list.</w:t>
+        <w:t>Expected Output: Flattened list.</w:t>
       </w:r>
     </w:p>
     <w:p>
@@ -868,10 +799,7 @@
         <w:br/>
       </w:r>
       <w:r>
-        <w:t>Problem: Merge two binary search trees</w:t>
-      </w:r>
-      <w:r>
-        <w:t xml:space="preserve"> into a balanced binary search tree.</w:t>
+        <w:t>Problem: Merge two binary search trees into a balanced binary search tree.</w:t>
       </w:r>
       <w:r>
         <w:br/>
@@ -904,10 +832,7 @@
       </w:r>
       <w:r>
         <w:br/>
-        <w:t>E</w:t>
-      </w:r>
-      <w:r>
-        <w:t>xpected Output: 1 -&gt; 2 -&gt; 3</w:t>
+        <w:t>Expected Output: 1 -&gt; 2 -&gt; 3</w:t>
       </w:r>
     </w:p>
     <w:p>
@@ -955,13 +880,7 @@
         <w:rPr>
           <w:rStyle w:val="Heading1Char"/>
         </w:rPr>
-        <w:t>8. Design Linked List with Get, S</w:t>
-      </w:r>
-      <w:r>
-        <w:rPr>
-          <w:rStyle w:val="Heading1Char"/>
-        </w:rPr>
-        <w:t>et, Insert, Delete Operations</w:t>
+        <w:t>8. Design Linked List with Get, Set, Insert, Delete Operations</w:t>
       </w:r>
       <w:r>
         <w:rPr>
@@ -1009,10 +928,7 @@
         <w:br/>
       </w:r>
       <w:r>
-        <w:t>Problem:</w:t>
-      </w:r>
-      <w:r>
-        <w:t xml:space="preserve"> Find the k-</w:t>
+        <w:t>Problem: Find the k-</w:t>
       </w:r>
       <w:proofErr w:type="spellStart"/>
       <w:r>
@@ -1049,14 +965,212 @@
       </w:r>
       <w:r>
         <w:br/>
-        <w:t>Input: head = 1 -&gt; 2 -&gt; 3 -&gt; 4 -&gt; 5, k</w:t>
-      </w:r>
-      <w:r>
-        <w:t xml:space="preserve"> = 2</w:t>
+        <w:t>Input: head = 1 -&gt; 2 -&gt; 3 -&gt; 4 -&gt; 5, k = 2</w:t>
       </w:r>
       <w:r>
         <w:br/>
         <w:t>Expected Output: 2 -&gt; 1 -&gt; 4 -&gt; 3 -&gt; 5</w:t>
+      </w:r>
+    </w:p>
+    <w:p/>
+    <w:p>
+      <w:pPr>
+        <w:pStyle w:val="Title"/>
+      </w:pPr>
+      <w:r>
+        <w:t>LEETCODE:</w:t>
+      </w:r>
+    </w:p>
+    <w:p>
+      <w:pPr>
+        <w:pStyle w:val="Heading2"/>
+        <w:numPr>
+          <w:ilvl w:val="0"/>
+          <w:numId w:val="10"/>
+        </w:numPr>
+      </w:pPr>
+      <w:r>
+        <w:t xml:space="preserve">Remove </w:t>
+      </w:r>
+      <w:proofErr w:type="gramStart"/>
+      <w:r>
+        <w:t>Linked  List</w:t>
+      </w:r>
+      <w:proofErr w:type="gramEnd"/>
+      <w:r>
+        <w:t xml:space="preserve"> Element.</w:t>
+      </w:r>
+    </w:p>
+    <w:p>
+      <w:r>
+        <w:rPr>
+          <w:noProof/>
+        </w:rPr>
+        <w:drawing>
+          <wp:inline distT="0" distB="0" distL="0" distR="0">
+            <wp:extent cx="5486400" cy="2587693"/>
+            <wp:effectExtent l="19050" t="0" r="0" b="0"/>
+            <wp:docPr id="2" name="Picture 1"/>
+            <wp:cNvGraphicFramePr>
+              <a:graphicFrameLocks xmlns:a="http://schemas.openxmlformats.org/drawingml/2006/main" noChangeAspect="1"/>
+            </wp:cNvGraphicFramePr>
+            <a:graphic xmlns:a="http://schemas.openxmlformats.org/drawingml/2006/main">
+              <a:graphicData uri="http://schemas.openxmlformats.org/drawingml/2006/picture">
+                <pic:pic xmlns:pic="http://schemas.openxmlformats.org/drawingml/2006/picture">
+                  <pic:nvPicPr>
+                    <pic:cNvPr id="0" name="Picture 1"/>
+                    <pic:cNvPicPr>
+                      <a:picLocks noChangeAspect="1" noChangeArrowheads="1"/>
+                    </pic:cNvPicPr>
+                  </pic:nvPicPr>
+                  <pic:blipFill>
+                    <a:blip r:embed="rId6"/>
+                    <a:srcRect/>
+                    <a:stretch>
+                      <a:fillRect/>
+                    </a:stretch>
+                  </pic:blipFill>
+                  <pic:spPr bwMode="auto">
+                    <a:xfrm>
+                      <a:off x="0" y="0"/>
+                      <a:ext cx="5486400" cy="2587693"/>
+                    </a:xfrm>
+                    <a:prstGeom prst="rect">
+                      <a:avLst/>
+                    </a:prstGeom>
+                    <a:noFill/>
+                    <a:ln w="9525">
+                      <a:noFill/>
+                      <a:miter lim="800000"/>
+                      <a:headEnd/>
+                      <a:tailEnd/>
+                    </a:ln>
+                  </pic:spPr>
+                </pic:pic>
+              </a:graphicData>
+            </a:graphic>
+          </wp:inline>
+        </w:drawing>
+      </w:r>
+    </w:p>
+    <w:p/>
+    <w:p>
+      <w:pPr>
+        <w:pStyle w:val="Heading1"/>
+        <w:numPr>
+          <w:ilvl w:val="0"/>
+          <w:numId w:val="10"/>
+        </w:numPr>
+      </w:pPr>
+      <w:r>
+        <w:lastRenderedPageBreak/>
+        <w:t xml:space="preserve">DELETE A NODE </w:t>
+      </w:r>
+    </w:p>
+    <w:p/>
+    <w:p>
+      <w:r>
+        <w:rPr>
+          <w:noProof/>
+        </w:rPr>
+        <w:drawing>
+          <wp:inline distT="0" distB="0" distL="0" distR="0">
+            <wp:extent cx="5487670" cy="2712720"/>
+            <wp:effectExtent l="19050" t="0" r="0" b="0"/>
+            <wp:docPr id="4" name="Picture 4"/>
+            <wp:cNvGraphicFramePr>
+              <a:graphicFrameLocks xmlns:a="http://schemas.openxmlformats.org/drawingml/2006/main" noChangeAspect="1"/>
+            </wp:cNvGraphicFramePr>
+            <a:graphic xmlns:a="http://schemas.openxmlformats.org/drawingml/2006/main">
+              <a:graphicData uri="http://schemas.openxmlformats.org/drawingml/2006/picture">
+                <pic:pic xmlns:pic="http://schemas.openxmlformats.org/drawingml/2006/picture">
+                  <pic:nvPicPr>
+                    <pic:cNvPr id="0" name="Picture 4"/>
+                    <pic:cNvPicPr>
+                      <a:picLocks noChangeAspect="1" noChangeArrowheads="1"/>
+                    </pic:cNvPicPr>
+                  </pic:nvPicPr>
+                  <pic:blipFill>
+                    <a:blip r:embed="rId7"/>
+                    <a:srcRect/>
+                    <a:stretch>
+                      <a:fillRect/>
+                    </a:stretch>
+                  </pic:blipFill>
+                  <pic:spPr bwMode="auto">
+                    <a:xfrm>
+                      <a:off x="0" y="0"/>
+                      <a:ext cx="5486400" cy="2712092"/>
+                    </a:xfrm>
+                    <a:prstGeom prst="rect">
+                      <a:avLst/>
+                    </a:prstGeom>
+                    <a:noFill/>
+                    <a:ln w="9525">
+                      <a:noFill/>
+                      <a:miter lim="800000"/>
+                      <a:headEnd/>
+                      <a:tailEnd/>
+                    </a:ln>
+                  </pic:spPr>
+                </pic:pic>
+              </a:graphicData>
+            </a:graphic>
+          </wp:inline>
+        </w:drawing>
+      </w:r>
+    </w:p>
+    <w:p/>
+    <w:p>
+      <w:r>
+        <w:rPr>
+          <w:noProof/>
+        </w:rPr>
+        <w:drawing>
+          <wp:inline distT="0" distB="0" distL="0" distR="0">
+            <wp:extent cx="5484814" cy="2733040"/>
+            <wp:effectExtent l="19050" t="0" r="1586" b="0"/>
+            <wp:docPr id="7" name="Picture 7"/>
+            <wp:cNvGraphicFramePr>
+              <a:graphicFrameLocks xmlns:a="http://schemas.openxmlformats.org/drawingml/2006/main" noChangeAspect="1"/>
+            </wp:cNvGraphicFramePr>
+            <a:graphic xmlns:a="http://schemas.openxmlformats.org/drawingml/2006/main">
+              <a:graphicData uri="http://schemas.openxmlformats.org/drawingml/2006/picture">
+                <pic:pic xmlns:pic="http://schemas.openxmlformats.org/drawingml/2006/picture">
+                  <pic:nvPicPr>
+                    <pic:cNvPr id="0" name="Picture 7"/>
+                    <pic:cNvPicPr>
+                      <a:picLocks noChangeAspect="1" noChangeArrowheads="1"/>
+                    </pic:cNvPicPr>
+                  </pic:nvPicPr>
+                  <pic:blipFill>
+                    <a:blip r:embed="rId8"/>
+                    <a:srcRect/>
+                    <a:stretch>
+                      <a:fillRect/>
+                    </a:stretch>
+                  </pic:blipFill>
+                  <pic:spPr bwMode="auto">
+                    <a:xfrm>
+                      <a:off x="0" y="0"/>
+                      <a:ext cx="5486400" cy="2733830"/>
+                    </a:xfrm>
+                    <a:prstGeom prst="rect">
+                      <a:avLst/>
+                    </a:prstGeom>
+                    <a:noFill/>
+                    <a:ln w="9525">
+                      <a:noFill/>
+                      <a:miter lim="800000"/>
+                      <a:headEnd/>
+                      <a:tailEnd/>
+                    </a:ln>
+                  </pic:spPr>
+                </pic:pic>
+              </a:graphicData>
+            </a:graphic>
+          </wp:inline>
+        </w:drawing>
       </w:r>
     </w:p>
     <w:sectPr>
@@ -1242,6 +1356,244 @@
       </w:rPr>
     </w:lvl>
   </w:abstractNum>
+  <w:abstractNum w:abstractNumId="9">
+    <w:nsid w:val="19464C4E"/>
+    <w:multiLevelType w:val="multilevel"/>
+    <w:tmpl w:val="06E83380"/>
+    <w:lvl w:ilvl="0">
+      <w:start w:val="1"/>
+      <w:numFmt w:val="decimal"/>
+      <w:lvlText w:val="%1."/>
+      <w:lvlJc w:val="left"/>
+      <w:pPr>
+        <w:tabs>
+          <w:tab w:val="num" w:pos="720"/>
+        </w:tabs>
+        <w:ind w:left="720" w:hanging="360"/>
+      </w:pPr>
+      <w:rPr>
+        <w:rFonts w:hint="default"/>
+        <w:sz w:val="20"/>
+      </w:rPr>
+    </w:lvl>
+    <w:lvl w:ilvl="1" w:tentative="1">
+      <w:start w:val="1"/>
+      <w:numFmt w:val="bullet"/>
+      <w:lvlText w:val=""/>
+      <w:lvlJc w:val="left"/>
+      <w:pPr>
+        <w:tabs>
+          <w:tab w:val="num" w:pos="1440"/>
+        </w:tabs>
+        <w:ind w:left="1440" w:hanging="360"/>
+      </w:pPr>
+      <w:rPr>
+        <w:rFonts w:ascii="Symbol" w:hAnsi="Symbol" w:hint="default"/>
+        <w:sz w:val="20"/>
+      </w:rPr>
+    </w:lvl>
+    <w:lvl w:ilvl="2" w:tentative="1">
+      <w:start w:val="1"/>
+      <w:numFmt w:val="bullet"/>
+      <w:lvlText w:val=""/>
+      <w:lvlJc w:val="left"/>
+      <w:pPr>
+        <w:tabs>
+          <w:tab w:val="num" w:pos="2160"/>
+        </w:tabs>
+        <w:ind w:left="2160" w:hanging="360"/>
+      </w:pPr>
+      <w:rPr>
+        <w:rFonts w:ascii="Symbol" w:hAnsi="Symbol" w:hint="default"/>
+        <w:sz w:val="20"/>
+      </w:rPr>
+    </w:lvl>
+    <w:lvl w:ilvl="3" w:tentative="1">
+      <w:start w:val="1"/>
+      <w:numFmt w:val="bullet"/>
+      <w:lvlText w:val=""/>
+      <w:lvlJc w:val="left"/>
+      <w:pPr>
+        <w:tabs>
+          <w:tab w:val="num" w:pos="2880"/>
+        </w:tabs>
+        <w:ind w:left="2880" w:hanging="360"/>
+      </w:pPr>
+      <w:rPr>
+        <w:rFonts w:ascii="Symbol" w:hAnsi="Symbol" w:hint="default"/>
+        <w:sz w:val="20"/>
+      </w:rPr>
+    </w:lvl>
+    <w:lvl w:ilvl="4" w:tentative="1">
+      <w:start w:val="1"/>
+      <w:numFmt w:val="bullet"/>
+      <w:lvlText w:val=""/>
+      <w:lvlJc w:val="left"/>
+      <w:pPr>
+        <w:tabs>
+          <w:tab w:val="num" w:pos="3600"/>
+        </w:tabs>
+        <w:ind w:left="3600" w:hanging="360"/>
+      </w:pPr>
+      <w:rPr>
+        <w:rFonts w:ascii="Symbol" w:hAnsi="Symbol" w:hint="default"/>
+        <w:sz w:val="20"/>
+      </w:rPr>
+    </w:lvl>
+    <w:lvl w:ilvl="5" w:tentative="1">
+      <w:start w:val="1"/>
+      <w:numFmt w:val="bullet"/>
+      <w:lvlText w:val=""/>
+      <w:lvlJc w:val="left"/>
+      <w:pPr>
+        <w:tabs>
+          <w:tab w:val="num" w:pos="4320"/>
+        </w:tabs>
+        <w:ind w:left="4320" w:hanging="360"/>
+      </w:pPr>
+      <w:rPr>
+        <w:rFonts w:ascii="Symbol" w:hAnsi="Symbol" w:hint="default"/>
+        <w:sz w:val="20"/>
+      </w:rPr>
+    </w:lvl>
+    <w:lvl w:ilvl="6" w:tentative="1">
+      <w:start w:val="1"/>
+      <w:numFmt w:val="bullet"/>
+      <w:lvlText w:val=""/>
+      <w:lvlJc w:val="left"/>
+      <w:pPr>
+        <w:tabs>
+          <w:tab w:val="num" w:pos="5040"/>
+        </w:tabs>
+        <w:ind w:left="5040" w:hanging="360"/>
+      </w:pPr>
+      <w:rPr>
+        <w:rFonts w:ascii="Symbol" w:hAnsi="Symbol" w:hint="default"/>
+        <w:sz w:val="20"/>
+      </w:rPr>
+    </w:lvl>
+    <w:lvl w:ilvl="7" w:tentative="1">
+      <w:start w:val="1"/>
+      <w:numFmt w:val="bullet"/>
+      <w:lvlText w:val=""/>
+      <w:lvlJc w:val="left"/>
+      <w:pPr>
+        <w:tabs>
+          <w:tab w:val="num" w:pos="5760"/>
+        </w:tabs>
+        <w:ind w:left="5760" w:hanging="360"/>
+      </w:pPr>
+      <w:rPr>
+        <w:rFonts w:ascii="Symbol" w:hAnsi="Symbol" w:hint="default"/>
+        <w:sz w:val="20"/>
+      </w:rPr>
+    </w:lvl>
+    <w:lvl w:ilvl="8" w:tentative="1">
+      <w:start w:val="1"/>
+      <w:numFmt w:val="bullet"/>
+      <w:lvlText w:val=""/>
+      <w:lvlJc w:val="left"/>
+      <w:pPr>
+        <w:tabs>
+          <w:tab w:val="num" w:pos="6480"/>
+        </w:tabs>
+        <w:ind w:left="6480" w:hanging="360"/>
+      </w:pPr>
+      <w:rPr>
+        <w:rFonts w:ascii="Symbol" w:hAnsi="Symbol" w:hint="default"/>
+        <w:sz w:val="20"/>
+      </w:rPr>
+    </w:lvl>
+  </w:abstractNum>
+  <w:abstractNum w:abstractNumId="10">
+    <w:nsid w:val="7B1348B0"/>
+    <w:multiLevelType w:val="hybridMultilevel"/>
+    <w:tmpl w:val="13364CC2"/>
+    <w:lvl w:ilvl="0" w:tplc="0409000F">
+      <w:start w:val="1"/>
+      <w:numFmt w:val="decimal"/>
+      <w:lvlText w:val="%1."/>
+      <w:lvlJc w:val="left"/>
+      <w:pPr>
+        <w:ind w:left="720" w:hanging="360"/>
+      </w:pPr>
+      <w:rPr>
+        <w:rFonts w:hint="default"/>
+      </w:rPr>
+    </w:lvl>
+    <w:lvl w:ilvl="1" w:tplc="04090019" w:tentative="1">
+      <w:start w:val="1"/>
+      <w:numFmt w:val="lowerLetter"/>
+      <w:lvlText w:val="%2."/>
+      <w:lvlJc w:val="left"/>
+      <w:pPr>
+        <w:ind w:left="1440" w:hanging="360"/>
+      </w:pPr>
+    </w:lvl>
+    <w:lvl w:ilvl="2" w:tplc="0409001B" w:tentative="1">
+      <w:start w:val="1"/>
+      <w:numFmt w:val="lowerRoman"/>
+      <w:lvlText w:val="%3."/>
+      <w:lvlJc w:val="right"/>
+      <w:pPr>
+        <w:ind w:left="2160" w:hanging="180"/>
+      </w:pPr>
+    </w:lvl>
+    <w:lvl w:ilvl="3" w:tplc="0409000F" w:tentative="1">
+      <w:start w:val="1"/>
+      <w:numFmt w:val="decimal"/>
+      <w:lvlText w:val="%4."/>
+      <w:lvlJc w:val="left"/>
+      <w:pPr>
+        <w:ind w:left="2880" w:hanging="360"/>
+      </w:pPr>
+    </w:lvl>
+    <w:lvl w:ilvl="4" w:tplc="04090019" w:tentative="1">
+      <w:start w:val="1"/>
+      <w:numFmt w:val="lowerLetter"/>
+      <w:lvlText w:val="%5."/>
+      <w:lvlJc w:val="left"/>
+      <w:pPr>
+        <w:ind w:left="3600" w:hanging="360"/>
+      </w:pPr>
+    </w:lvl>
+    <w:lvl w:ilvl="5" w:tplc="0409001B" w:tentative="1">
+      <w:start w:val="1"/>
+      <w:numFmt w:val="lowerRoman"/>
+      <w:lvlText w:val="%6."/>
+      <w:lvlJc w:val="right"/>
+      <w:pPr>
+        <w:ind w:left="4320" w:hanging="180"/>
+      </w:pPr>
+    </w:lvl>
+    <w:lvl w:ilvl="6" w:tplc="0409000F" w:tentative="1">
+      <w:start w:val="1"/>
+      <w:numFmt w:val="decimal"/>
+      <w:lvlText w:val="%7."/>
+      <w:lvlJc w:val="left"/>
+      <w:pPr>
+        <w:ind w:left="5040" w:hanging="360"/>
+      </w:pPr>
+    </w:lvl>
+    <w:lvl w:ilvl="7" w:tplc="04090019" w:tentative="1">
+      <w:start w:val="1"/>
+      <w:numFmt w:val="lowerLetter"/>
+      <w:lvlText w:val="%8."/>
+      <w:lvlJc w:val="left"/>
+      <w:pPr>
+        <w:ind w:left="5760" w:hanging="360"/>
+      </w:pPr>
+    </w:lvl>
+    <w:lvl w:ilvl="8" w:tplc="0409001B" w:tentative="1">
+      <w:start w:val="1"/>
+      <w:numFmt w:val="lowerRoman"/>
+      <w:lvlText w:val="%9."/>
+      <w:lvlJc w:val="right"/>
+      <w:pPr>
+        <w:ind w:left="6480" w:hanging="180"/>
+      </w:pPr>
+    </w:lvl>
+  </w:abstractNum>
   <w:num w:numId="1">
     <w:abstractNumId w:val="8"/>
   </w:num>
@@ -1268,6 +1620,12 @@
   </w:num>
   <w:num w:numId="9">
     <w:abstractNumId w:val="0"/>
+  </w:num>
+  <w:num w:numId="10">
+    <w:abstractNumId w:val="10"/>
+  </w:num>
+  <w:num w:numId="11">
+    <w:abstractNumId w:val="9"/>
   </w:num>
 </w:numbering>
 </file>
@@ -13115,6 +13473,125 @@
         <w:shd w:val="clear" w:color="auto" w:fill="FBCAA2" w:themeFill="accent6" w:themeFillTint="7F"/>
       </w:tcPr>
     </w:tblStylePr>
+  </w:style>
+  <w:style w:type="character" w:styleId="Hyperlink">
+    <w:name w:val="Hyperlink"/>
+    <w:basedOn w:val="DefaultParagraphFont"/>
+    <w:uiPriority w:val="99"/>
+    <w:semiHidden/>
+    <w:unhideWhenUsed/>
+    <w:rsid w:val="00766027"/>
+    <w:rPr>
+      <w:color w:val="0000FF"/>
+      <w:u w:val="single"/>
+    </w:rPr>
+  </w:style>
+  <w:style w:type="paragraph" w:styleId="NormalWeb">
+    <w:name w:val="Normal (Web)"/>
+    <w:basedOn w:val="Normal"/>
+    <w:uiPriority w:val="99"/>
+    <w:semiHidden/>
+    <w:unhideWhenUsed/>
+    <w:rsid w:val="00766027"/>
+    <w:pPr>
+      <w:spacing w:before="100" w:beforeAutospacing="1" w:after="100" w:afterAutospacing="1" w:line="240" w:lineRule="auto"/>
+    </w:pPr>
+    <w:rPr>
+      <w:rFonts w:ascii="Times New Roman" w:eastAsia="Times New Roman" w:hAnsi="Times New Roman" w:cs="Times New Roman"/>
+      <w:sz w:val="24"/>
+      <w:szCs w:val="24"/>
+    </w:rPr>
+  </w:style>
+  <w:style w:type="character" w:styleId="HTMLCode">
+    <w:name w:val="HTML Code"/>
+    <w:basedOn w:val="DefaultParagraphFont"/>
+    <w:uiPriority w:val="99"/>
+    <w:semiHidden/>
+    <w:unhideWhenUsed/>
+    <w:rsid w:val="00766027"/>
+    <w:rPr>
+      <w:rFonts w:ascii="Courier New" w:eastAsia="Times New Roman" w:hAnsi="Courier New" w:cs="Courier New"/>
+      <w:sz w:val="20"/>
+      <w:szCs w:val="20"/>
+    </w:rPr>
+  </w:style>
+  <w:style w:type="paragraph" w:styleId="HTMLPreformatted">
+    <w:name w:val="HTML Preformatted"/>
+    <w:basedOn w:val="Normal"/>
+    <w:link w:val="HTMLPreformattedChar"/>
+    <w:uiPriority w:val="99"/>
+    <w:semiHidden/>
+    <w:unhideWhenUsed/>
+    <w:rsid w:val="00766027"/>
+    <w:pPr>
+      <w:tabs>
+        <w:tab w:val="left" w:pos="916"/>
+        <w:tab w:val="left" w:pos="1832"/>
+        <w:tab w:val="left" w:pos="2748"/>
+        <w:tab w:val="left" w:pos="3664"/>
+        <w:tab w:val="left" w:pos="4580"/>
+        <w:tab w:val="left" w:pos="5496"/>
+        <w:tab w:val="left" w:pos="6412"/>
+        <w:tab w:val="left" w:pos="7328"/>
+        <w:tab w:val="left" w:pos="8244"/>
+        <w:tab w:val="left" w:pos="9160"/>
+        <w:tab w:val="left" w:pos="10076"/>
+        <w:tab w:val="left" w:pos="10992"/>
+        <w:tab w:val="left" w:pos="11908"/>
+        <w:tab w:val="left" w:pos="12824"/>
+        <w:tab w:val="left" w:pos="13740"/>
+        <w:tab w:val="left" w:pos="14656"/>
+      </w:tabs>
+      <w:spacing w:after="0" w:line="240" w:lineRule="auto"/>
+    </w:pPr>
+    <w:rPr>
+      <w:rFonts w:ascii="Courier New" w:eastAsia="Times New Roman" w:hAnsi="Courier New" w:cs="Courier New"/>
+      <w:sz w:val="20"/>
+      <w:szCs w:val="20"/>
+    </w:rPr>
+  </w:style>
+  <w:style w:type="character" w:customStyle="1" w:styleId="HTMLPreformattedChar">
+    <w:name w:val="HTML Preformatted Char"/>
+    <w:basedOn w:val="DefaultParagraphFont"/>
+    <w:link w:val="HTMLPreformatted"/>
+    <w:uiPriority w:val="99"/>
+    <w:semiHidden/>
+    <w:rsid w:val="00766027"/>
+    <w:rPr>
+      <w:rFonts w:ascii="Courier New" w:eastAsia="Times New Roman" w:hAnsi="Courier New" w:cs="Courier New"/>
+      <w:sz w:val="20"/>
+      <w:szCs w:val="20"/>
+    </w:rPr>
+  </w:style>
+  <w:style w:type="paragraph" w:styleId="BalloonText">
+    <w:name w:val="Balloon Text"/>
+    <w:basedOn w:val="Normal"/>
+    <w:link w:val="BalloonTextChar"/>
+    <w:uiPriority w:val="99"/>
+    <w:semiHidden/>
+    <w:unhideWhenUsed/>
+    <w:rsid w:val="00766027"/>
+    <w:pPr>
+      <w:spacing w:after="0" w:line="240" w:lineRule="auto"/>
+    </w:pPr>
+    <w:rPr>
+      <w:rFonts w:ascii="Tahoma" w:hAnsi="Tahoma" w:cs="Tahoma"/>
+      <w:sz w:val="16"/>
+      <w:szCs w:val="16"/>
+    </w:rPr>
+  </w:style>
+  <w:style w:type="character" w:customStyle="1" w:styleId="BalloonTextChar">
+    <w:name w:val="Balloon Text Char"/>
+    <w:basedOn w:val="DefaultParagraphFont"/>
+    <w:link w:val="BalloonText"/>
+    <w:uiPriority w:val="99"/>
+    <w:semiHidden/>
+    <w:rsid w:val="00766027"/>
+    <w:rPr>
+      <w:rFonts w:ascii="Tahoma" w:hAnsi="Tahoma" w:cs="Tahoma"/>
+      <w:sz w:val="16"/>
+      <w:szCs w:val="16"/>
+    </w:rPr>
   </w:style>
 </w:styles>
 </file>
@@ -25246,7 +25723,7 @@
 </file>
 
 <file path=customXml/itemProps1.xml><?xml version="1.0" encoding="utf-8"?>
-<ds:datastoreItem xmlns:ds="http://schemas.openxmlformats.org/officeDocument/2006/customXml" ds:itemID="{801EE75F-7CDB-40B9-8866-3CC8785B0C90}">
+<ds:datastoreItem xmlns:ds="http://schemas.openxmlformats.org/officeDocument/2006/customXml" ds:itemID="{288B4F04-91CC-4649-9383-817B7196C5C6}">
   <ds:schemaRefs>
     <ds:schemaRef ds:uri="http://schemas.openxmlformats.org/officeDocument/2006/bibliography"/>
   </ds:schemaRefs>

</xml_diff>

<commit_message>
Linked List : Docs
</commit_message>
<xml_diff>
--- a/LinkedList/Linked_List_Practice_Questions.docx
+++ b/LinkedList/Linked_List_Practice_Questions.docx
@@ -1121,6 +1121,21 @@
       </w:r>
     </w:p>
     <w:p/>
+    <w:p/>
+    <w:p>
+      <w:pPr>
+        <w:pStyle w:val="Heading2"/>
+      </w:pPr>
+      <w:proofErr w:type="gramStart"/>
+      <w:r>
+        <w:t>3.Remove</w:t>
+      </w:r>
+      <w:proofErr w:type="gramEnd"/>
+      <w:r>
+        <w:t xml:space="preserve"> nth element from end: </w:t>
+      </w:r>
+    </w:p>
+    <w:p/>
     <w:p>
       <w:r>
         <w:rPr>
@@ -1128,9 +1143,9 @@
         </w:rPr>
         <w:drawing>
           <wp:inline distT="0" distB="0" distL="0" distR="0">
-            <wp:extent cx="5484814" cy="2733040"/>
-            <wp:effectExtent l="19050" t="0" r="1586" b="0"/>
-            <wp:docPr id="7" name="Picture 7"/>
+            <wp:extent cx="5486400" cy="3403956"/>
+            <wp:effectExtent l="19050" t="0" r="0" b="0"/>
+            <wp:docPr id="3" name="Picture 4"/>
             <wp:cNvGraphicFramePr>
               <a:graphicFrameLocks xmlns:a="http://schemas.openxmlformats.org/drawingml/2006/main" noChangeAspect="1"/>
             </wp:cNvGraphicFramePr>
@@ -1138,7 +1153,7 @@
               <a:graphicData uri="http://schemas.openxmlformats.org/drawingml/2006/picture">
                 <pic:pic xmlns:pic="http://schemas.openxmlformats.org/drawingml/2006/picture">
                   <pic:nvPicPr>
-                    <pic:cNvPr id="0" name="Picture 7"/>
+                    <pic:cNvPr id="0" name="Picture 4"/>
                     <pic:cNvPicPr>
                       <a:picLocks noChangeAspect="1" noChangeArrowheads="1"/>
                     </pic:cNvPicPr>
@@ -1153,7 +1168,135 @@
                   <pic:spPr bwMode="auto">
                     <a:xfrm>
                       <a:off x="0" y="0"/>
-                      <a:ext cx="5486400" cy="2733830"/>
+                      <a:ext cx="5486400" cy="3403956"/>
+                    </a:xfrm>
+                    <a:prstGeom prst="rect">
+                      <a:avLst/>
+                    </a:prstGeom>
+                    <a:noFill/>
+                    <a:ln w="9525">
+                      <a:noFill/>
+                      <a:miter lim="800000"/>
+                      <a:headEnd/>
+                      <a:tailEnd/>
+                    </a:ln>
+                  </pic:spPr>
+                </pic:pic>
+              </a:graphicData>
+            </a:graphic>
+          </wp:inline>
+        </w:drawing>
+      </w:r>
+    </w:p>
+    <w:p>
+      <w:pPr>
+        <w:pStyle w:val="Heading2"/>
+      </w:pPr>
+      <w:proofErr w:type="gramStart"/>
+      <w:r>
+        <w:lastRenderedPageBreak/>
+        <w:t>4.Delete</w:t>
+      </w:r>
+      <w:proofErr w:type="gramEnd"/>
+      <w:r>
+        <w:t xml:space="preserve"> middle Node in linked list </w:t>
+      </w:r>
+    </w:p>
+    <w:p/>
+    <w:p>
+      <w:r>
+        <w:rPr>
+          <w:noProof/>
+        </w:rPr>
+        <w:drawing>
+          <wp:inline distT="0" distB="0" distL="0" distR="0">
+            <wp:extent cx="5486400" cy="2870466"/>
+            <wp:effectExtent l="19050" t="0" r="0" b="0"/>
+            <wp:docPr id="1" name="Picture 1"/>
+            <wp:cNvGraphicFramePr>
+              <a:graphicFrameLocks xmlns:a="http://schemas.openxmlformats.org/drawingml/2006/main" noChangeAspect="1"/>
+            </wp:cNvGraphicFramePr>
+            <a:graphic xmlns:a="http://schemas.openxmlformats.org/drawingml/2006/main">
+              <a:graphicData uri="http://schemas.openxmlformats.org/drawingml/2006/picture">
+                <pic:pic xmlns:pic="http://schemas.openxmlformats.org/drawingml/2006/picture">
+                  <pic:nvPicPr>
+                    <pic:cNvPr id="0" name="Picture 1"/>
+                    <pic:cNvPicPr>
+                      <a:picLocks noChangeAspect="1" noChangeArrowheads="1"/>
+                    </pic:cNvPicPr>
+                  </pic:nvPicPr>
+                  <pic:blipFill>
+                    <a:blip r:embed="rId9"/>
+                    <a:srcRect/>
+                    <a:stretch>
+                      <a:fillRect/>
+                    </a:stretch>
+                  </pic:blipFill>
+                  <pic:spPr bwMode="auto">
+                    <a:xfrm>
+                      <a:off x="0" y="0"/>
+                      <a:ext cx="5486400" cy="2870466"/>
+                    </a:xfrm>
+                    <a:prstGeom prst="rect">
+                      <a:avLst/>
+                    </a:prstGeom>
+                    <a:noFill/>
+                    <a:ln w="9525">
+                      <a:noFill/>
+                      <a:miter lim="800000"/>
+                      <a:headEnd/>
+                      <a:tailEnd/>
+                    </a:ln>
+                  </pic:spPr>
+                </pic:pic>
+              </a:graphicData>
+            </a:graphic>
+          </wp:inline>
+        </w:drawing>
+      </w:r>
+    </w:p>
+    <w:p/>
+    <w:p>
+      <w:pPr>
+        <w:pStyle w:val="Heading1"/>
+      </w:pPr>
+      <w:r>
+        <w:t>5. Middle of Linked List.</w:t>
+      </w:r>
+    </w:p>
+    <w:p>
+      <w:r>
+        <w:rPr>
+          <w:noProof/>
+        </w:rPr>
+        <w:drawing>
+          <wp:inline distT="0" distB="0" distL="0" distR="0">
+            <wp:extent cx="5486400" cy="3768900"/>
+            <wp:effectExtent l="19050" t="0" r="0" b="0"/>
+            <wp:docPr id="5" name="Picture 4"/>
+            <wp:cNvGraphicFramePr>
+              <a:graphicFrameLocks xmlns:a="http://schemas.openxmlformats.org/drawingml/2006/main" noChangeAspect="1"/>
+            </wp:cNvGraphicFramePr>
+            <a:graphic xmlns:a="http://schemas.openxmlformats.org/drawingml/2006/main">
+              <a:graphicData uri="http://schemas.openxmlformats.org/drawingml/2006/picture">
+                <pic:pic xmlns:pic="http://schemas.openxmlformats.org/drawingml/2006/picture">
+                  <pic:nvPicPr>
+                    <pic:cNvPr id="0" name="Picture 4"/>
+                    <pic:cNvPicPr>
+                      <a:picLocks noChangeAspect="1" noChangeArrowheads="1"/>
+                    </pic:cNvPicPr>
+                  </pic:nvPicPr>
+                  <pic:blipFill>
+                    <a:blip r:embed="rId10"/>
+                    <a:srcRect/>
+                    <a:stretch>
+                      <a:fillRect/>
+                    </a:stretch>
+                  </pic:blipFill>
+                  <pic:spPr bwMode="auto">
+                    <a:xfrm>
+                      <a:off x="0" y="0"/>
+                      <a:ext cx="5486400" cy="3768900"/>
                     </a:xfrm>
                     <a:prstGeom prst="rect">
                       <a:avLst/>
@@ -1506,6 +1649,95 @@
     </w:lvl>
   </w:abstractNum>
   <w:abstractNum w:abstractNumId="10">
+    <w:nsid w:val="2DE72476"/>
+    <w:multiLevelType w:val="hybridMultilevel"/>
+    <w:tmpl w:val="13364CC2"/>
+    <w:lvl w:ilvl="0" w:tplc="0409000F">
+      <w:start w:val="1"/>
+      <w:numFmt w:val="decimal"/>
+      <w:lvlText w:val="%1."/>
+      <w:lvlJc w:val="left"/>
+      <w:pPr>
+        <w:ind w:left="720" w:hanging="360"/>
+      </w:pPr>
+      <w:rPr>
+        <w:rFonts w:hint="default"/>
+      </w:rPr>
+    </w:lvl>
+    <w:lvl w:ilvl="1" w:tplc="04090019" w:tentative="1">
+      <w:start w:val="1"/>
+      <w:numFmt w:val="lowerLetter"/>
+      <w:lvlText w:val="%2."/>
+      <w:lvlJc w:val="left"/>
+      <w:pPr>
+        <w:ind w:left="1440" w:hanging="360"/>
+      </w:pPr>
+    </w:lvl>
+    <w:lvl w:ilvl="2" w:tplc="0409001B" w:tentative="1">
+      <w:start w:val="1"/>
+      <w:numFmt w:val="lowerRoman"/>
+      <w:lvlText w:val="%3."/>
+      <w:lvlJc w:val="right"/>
+      <w:pPr>
+        <w:ind w:left="2160" w:hanging="180"/>
+      </w:pPr>
+    </w:lvl>
+    <w:lvl w:ilvl="3" w:tplc="0409000F" w:tentative="1">
+      <w:start w:val="1"/>
+      <w:numFmt w:val="decimal"/>
+      <w:lvlText w:val="%4."/>
+      <w:lvlJc w:val="left"/>
+      <w:pPr>
+        <w:ind w:left="2880" w:hanging="360"/>
+      </w:pPr>
+    </w:lvl>
+    <w:lvl w:ilvl="4" w:tplc="04090019" w:tentative="1">
+      <w:start w:val="1"/>
+      <w:numFmt w:val="lowerLetter"/>
+      <w:lvlText w:val="%5."/>
+      <w:lvlJc w:val="left"/>
+      <w:pPr>
+        <w:ind w:left="3600" w:hanging="360"/>
+      </w:pPr>
+    </w:lvl>
+    <w:lvl w:ilvl="5" w:tplc="0409001B" w:tentative="1">
+      <w:start w:val="1"/>
+      <w:numFmt w:val="lowerRoman"/>
+      <w:lvlText w:val="%6."/>
+      <w:lvlJc w:val="right"/>
+      <w:pPr>
+        <w:ind w:left="4320" w:hanging="180"/>
+      </w:pPr>
+    </w:lvl>
+    <w:lvl w:ilvl="6" w:tplc="0409000F" w:tentative="1">
+      <w:start w:val="1"/>
+      <w:numFmt w:val="decimal"/>
+      <w:lvlText w:val="%7."/>
+      <w:lvlJc w:val="left"/>
+      <w:pPr>
+        <w:ind w:left="5040" w:hanging="360"/>
+      </w:pPr>
+    </w:lvl>
+    <w:lvl w:ilvl="7" w:tplc="04090019" w:tentative="1">
+      <w:start w:val="1"/>
+      <w:numFmt w:val="lowerLetter"/>
+      <w:lvlText w:val="%8."/>
+      <w:lvlJc w:val="left"/>
+      <w:pPr>
+        <w:ind w:left="5760" w:hanging="360"/>
+      </w:pPr>
+    </w:lvl>
+    <w:lvl w:ilvl="8" w:tplc="0409001B" w:tentative="1">
+      <w:start w:val="1"/>
+      <w:numFmt w:val="lowerRoman"/>
+      <w:lvlText w:val="%9."/>
+      <w:lvlJc w:val="right"/>
+      <w:pPr>
+        <w:ind w:left="6480" w:hanging="180"/>
+      </w:pPr>
+    </w:lvl>
+  </w:abstractNum>
+  <w:abstractNum w:abstractNumId="11">
     <w:nsid w:val="7B1348B0"/>
     <w:multiLevelType w:val="hybridMultilevel"/>
     <w:tmpl w:val="13364CC2"/>
@@ -1622,10 +1854,13 @@
     <w:abstractNumId w:val="0"/>
   </w:num>
   <w:num w:numId="10">
-    <w:abstractNumId w:val="10"/>
+    <w:abstractNumId w:val="11"/>
   </w:num>
   <w:num w:numId="11">
     <w:abstractNumId w:val="9"/>
+  </w:num>
+  <w:num w:numId="12">
+    <w:abstractNumId w:val="10"/>
   </w:num>
 </w:numbering>
 </file>
@@ -25723,7 +25958,7 @@
 </file>
 
 <file path=customXml/itemProps1.xml><?xml version="1.0" encoding="utf-8"?>
-<ds:datastoreItem xmlns:ds="http://schemas.openxmlformats.org/officeDocument/2006/customXml" ds:itemID="{288B4F04-91CC-4649-9383-817B7196C5C6}">
+<ds:datastoreItem xmlns:ds="http://schemas.openxmlformats.org/officeDocument/2006/customXml" ds:itemID="{BD3CD128-D0F6-4A24-8609-5C26B206E422}">
   <ds:schemaRefs>
     <ds:schemaRef ds:uri="http://schemas.openxmlformats.org/officeDocument/2006/bibliography"/>
   </ds:schemaRefs>

</xml_diff>

<commit_message>
Linked List : Question Docs.
</commit_message>
<xml_diff>
--- a/LinkedList/Linked_List_Practice_Questions.docx
+++ b/LinkedList/Linked_List_Practice_Questions.docx
@@ -663,7 +663,25 @@
         </w:rPr>
         <w:t>)</w:t>
       </w:r>
+      <w:r>
+        <w:rPr>
+          <w:rStyle w:val="Heading1Char"/>
+        </w:rPr>
+        <w:t xml:space="preserve"> :</w:t>
+      </w:r>
       <w:proofErr w:type="gramEnd"/>
+      <w:r>
+        <w:rPr>
+          <w:rStyle w:val="Heading1Char"/>
+        </w:rPr>
+        <w:t xml:space="preserve"> </w:t>
+      </w:r>
+      <w:r>
+        <w:rPr>
+          <w:rStyle w:val="Heading1Char"/>
+        </w:rPr>
+        <w:t>https://www.geeksforgeeks.org/floyds-cycle-finding-algorithm/</w:t>
+      </w:r>
       <w:r>
         <w:rPr>
           <w:rStyle w:val="Heading1Char"/>
@@ -675,8 +693,13 @@
       </w:r>
       <w:r>
         <w:br/>
-        <w:t>Input: head = 1 -&gt; 2 -&gt; 3 -&gt; 4 -&gt; 2 (cycle)</w:t>
+        <w:t>Input: head = 1 -&gt; 2 -&gt; 3 -&gt; 4 -&gt; 2 (cycle</w:t>
       </w:r>
+      <w:proofErr w:type="gramStart"/>
+      <w:r>
+        <w:t>)</w:t>
+      </w:r>
+      <w:proofErr w:type="gramEnd"/>
       <w:r>
         <w:br/>
         <w:t>Expected Output: True (cycle detected)</w:t>
@@ -828,6 +851,9 @@
       </w:r>
       <w:r>
         <w:br/>
+      </w:r>
+      <w:r>
+        <w:lastRenderedPageBreak/>
         <w:t>Input: head = 1 -&gt; 2 -&gt; 2 -&gt; 3 -&gt; 1</w:t>
       </w:r>
       <w:r>
@@ -840,7 +866,6 @@
         <w:rPr>
           <w:rStyle w:val="Heading1Char"/>
         </w:rPr>
-        <w:lastRenderedPageBreak/>
         <w:t xml:space="preserve">7. Longest </w:t>
       </w:r>
       <w:proofErr w:type="spellStart"/>
@@ -1063,7 +1088,6 @@
         </w:numPr>
       </w:pPr>
       <w:r>
-        <w:lastRenderedPageBreak/>
         <w:t xml:space="preserve">DELETE A NODE </w:t>
       </w:r>
     </w:p>
@@ -1141,6 +1165,7 @@
         <w:rPr>
           <w:noProof/>
         </w:rPr>
+        <w:lastRenderedPageBreak/>
         <w:drawing>
           <wp:inline distT="0" distB="0" distL="0" distR="0">
             <wp:extent cx="5486400" cy="3403956"/>
@@ -1194,7 +1219,6 @@
       </w:pPr>
       <w:proofErr w:type="gramStart"/>
       <w:r>
-        <w:lastRenderedPageBreak/>
         <w:t>4.Delete</w:t>
       </w:r>
       <w:proofErr w:type="gramEnd"/>
@@ -1261,6 +1285,7 @@
         <w:pStyle w:val="Heading1"/>
       </w:pPr>
       <w:r>
+        <w:lastRenderedPageBreak/>
         <w:t>5. Middle of Linked List.</w:t>
       </w:r>
     </w:p>
@@ -1316,6 +1341,196 @@
         </w:drawing>
       </w:r>
     </w:p>
+    <w:p>
+      <w:pPr>
+        <w:pStyle w:val="Heading2"/>
+      </w:pPr>
+      <w:r>
+        <w:t xml:space="preserve">6. Detect Cycle in a linked list </w:t>
+      </w:r>
+    </w:p>
+    <w:p>
+      <w:r>
+        <w:rPr>
+          <w:noProof/>
+        </w:rPr>
+        <w:drawing>
+          <wp:inline distT="0" distB="0" distL="0" distR="0">
+            <wp:extent cx="5486400" cy="3034128"/>
+            <wp:effectExtent l="19050" t="0" r="0" b="0"/>
+            <wp:docPr id="6" name="Picture 1"/>
+            <wp:cNvGraphicFramePr>
+              <a:graphicFrameLocks xmlns:a="http://schemas.openxmlformats.org/drawingml/2006/main" noChangeAspect="1"/>
+            </wp:cNvGraphicFramePr>
+            <a:graphic xmlns:a="http://schemas.openxmlformats.org/drawingml/2006/main">
+              <a:graphicData uri="http://schemas.openxmlformats.org/drawingml/2006/picture">
+                <pic:pic xmlns:pic="http://schemas.openxmlformats.org/drawingml/2006/picture">
+                  <pic:nvPicPr>
+                    <pic:cNvPr id="0" name="Picture 1"/>
+                    <pic:cNvPicPr>
+                      <a:picLocks noChangeAspect="1" noChangeArrowheads="1"/>
+                    </pic:cNvPicPr>
+                  </pic:nvPicPr>
+                  <pic:blipFill>
+                    <a:blip r:embed="rId11"/>
+                    <a:srcRect/>
+                    <a:stretch>
+                      <a:fillRect/>
+                    </a:stretch>
+                  </pic:blipFill>
+                  <pic:spPr bwMode="auto">
+                    <a:xfrm>
+                      <a:off x="0" y="0"/>
+                      <a:ext cx="5486400" cy="3034128"/>
+                    </a:xfrm>
+                    <a:prstGeom prst="rect">
+                      <a:avLst/>
+                    </a:prstGeom>
+                    <a:noFill/>
+                    <a:ln w="9525">
+                      <a:noFill/>
+                      <a:miter lim="800000"/>
+                      <a:headEnd/>
+                      <a:tailEnd/>
+                    </a:ln>
+                  </pic:spPr>
+                </pic:pic>
+              </a:graphicData>
+            </a:graphic>
+          </wp:inline>
+        </w:drawing>
+      </w:r>
+    </w:p>
+    <w:p/>
+    <w:p>
+      <w:pPr>
+        <w:pStyle w:val="Heading1"/>
+      </w:pPr>
+      <w:proofErr w:type="gramStart"/>
+      <w:r>
+        <w:lastRenderedPageBreak/>
+        <w:t>7.Linked</w:t>
+      </w:r>
+      <w:proofErr w:type="gramEnd"/>
+      <w:r>
+        <w:t xml:space="preserve"> List Cycle</w:t>
+      </w:r>
+    </w:p>
+    <w:p/>
+    <w:p>
+      <w:r>
+        <w:rPr>
+          <w:noProof/>
+        </w:rPr>
+        <w:drawing>
+          <wp:inline distT="0" distB="0" distL="0" distR="0">
+            <wp:extent cx="5485975" cy="2997200"/>
+            <wp:effectExtent l="19050" t="0" r="425" b="0"/>
+            <wp:docPr id="7" name="Picture 1"/>
+            <wp:cNvGraphicFramePr>
+              <a:graphicFrameLocks xmlns:a="http://schemas.openxmlformats.org/drawingml/2006/main" noChangeAspect="1"/>
+            </wp:cNvGraphicFramePr>
+            <a:graphic xmlns:a="http://schemas.openxmlformats.org/drawingml/2006/main">
+              <a:graphicData uri="http://schemas.openxmlformats.org/drawingml/2006/picture">
+                <pic:pic xmlns:pic="http://schemas.openxmlformats.org/drawingml/2006/picture">
+                  <pic:nvPicPr>
+                    <pic:cNvPr id="0" name="Picture 1"/>
+                    <pic:cNvPicPr>
+                      <a:picLocks noChangeAspect="1" noChangeArrowheads="1"/>
+                    </pic:cNvPicPr>
+                  </pic:nvPicPr>
+                  <pic:blipFill>
+                    <a:blip r:embed="rId12"/>
+                    <a:srcRect/>
+                    <a:stretch>
+                      <a:fillRect/>
+                    </a:stretch>
+                  </pic:blipFill>
+                  <pic:spPr bwMode="auto">
+                    <a:xfrm>
+                      <a:off x="0" y="0"/>
+                      <a:ext cx="5486400" cy="2997432"/>
+                    </a:xfrm>
+                    <a:prstGeom prst="rect">
+                      <a:avLst/>
+                    </a:prstGeom>
+                    <a:noFill/>
+                    <a:ln w="9525">
+                      <a:noFill/>
+                      <a:miter lim="800000"/>
+                      <a:headEnd/>
+                      <a:tailEnd/>
+                    </a:ln>
+                  </pic:spPr>
+                </pic:pic>
+              </a:graphicData>
+            </a:graphic>
+          </wp:inline>
+        </w:drawing>
+      </w:r>
+    </w:p>
+    <w:p/>
+    <w:p>
+      <w:pPr>
+        <w:pStyle w:val="Heading1"/>
+      </w:pPr>
+      <w:r>
+        <w:t xml:space="preserve">MCQ: </w:t>
+      </w:r>
+    </w:p>
+    <w:p>
+      <w:r>
+        <w:rPr>
+          <w:noProof/>
+        </w:rPr>
+        <w:drawing>
+          <wp:inline distT="0" distB="0" distL="0" distR="0">
+            <wp:extent cx="5486400" cy="3395511"/>
+            <wp:effectExtent l="19050" t="0" r="0" b="0"/>
+            <wp:docPr id="8" name="Picture 1"/>
+            <wp:cNvGraphicFramePr>
+              <a:graphicFrameLocks xmlns:a="http://schemas.openxmlformats.org/drawingml/2006/main" noChangeAspect="1"/>
+            </wp:cNvGraphicFramePr>
+            <a:graphic xmlns:a="http://schemas.openxmlformats.org/drawingml/2006/main">
+              <a:graphicData uri="http://schemas.openxmlformats.org/drawingml/2006/picture">
+                <pic:pic xmlns:pic="http://schemas.openxmlformats.org/drawingml/2006/picture">
+                  <pic:nvPicPr>
+                    <pic:cNvPr id="0" name="Picture 1"/>
+                    <pic:cNvPicPr>
+                      <a:picLocks noChangeAspect="1" noChangeArrowheads="1"/>
+                    </pic:cNvPicPr>
+                  </pic:nvPicPr>
+                  <pic:blipFill>
+                    <a:blip r:embed="rId13"/>
+                    <a:srcRect/>
+                    <a:stretch>
+                      <a:fillRect/>
+                    </a:stretch>
+                  </pic:blipFill>
+                  <pic:spPr bwMode="auto">
+                    <a:xfrm>
+                      <a:off x="0" y="0"/>
+                      <a:ext cx="5486400" cy="3395511"/>
+                    </a:xfrm>
+                    <a:prstGeom prst="rect">
+                      <a:avLst/>
+                    </a:prstGeom>
+                    <a:noFill/>
+                    <a:ln w="9525">
+                      <a:noFill/>
+                      <a:miter lim="800000"/>
+                      <a:headEnd/>
+                      <a:tailEnd/>
+                    </a:ln>
+                  </pic:spPr>
+                </pic:pic>
+              </a:graphicData>
+            </a:graphic>
+          </wp:inline>
+        </w:drawing>
+      </w:r>
+    </w:p>
+    <w:p/>
     <w:sectPr>
       <w:pgSz w:w="12240" w:h="15840"/>
       <w:pgMar w:top="1440" w:right="1800" w:bottom="1440" w:left="1800" w:header="720" w:footer="720" w:gutter="0"/>
@@ -13827,6 +14042,36 @@
       <w:sz w:val="16"/>
       <w:szCs w:val="16"/>
     </w:rPr>
+  </w:style>
+  <w:style w:type="character" w:customStyle="1" w:styleId="hljs-keyword">
+    <w:name w:val="hljs-keyword"/>
+    <w:basedOn w:val="DefaultParagraphFont"/>
+    <w:rsid w:val="00003DF1"/>
+  </w:style>
+  <w:style w:type="character" w:customStyle="1" w:styleId="hljs-literal">
+    <w:name w:val="hljs-literal"/>
+    <w:basedOn w:val="DefaultParagraphFont"/>
+    <w:rsid w:val="00003DF1"/>
+  </w:style>
+  <w:style w:type="character" w:customStyle="1" w:styleId="hljs-comment">
+    <w:name w:val="hljs-comment"/>
+    <w:basedOn w:val="DefaultParagraphFont"/>
+    <w:rsid w:val="00003DF1"/>
+  </w:style>
+  <w:style w:type="character" w:customStyle="1" w:styleId="hljs-type">
+    <w:name w:val="hljs-type"/>
+    <w:basedOn w:val="DefaultParagraphFont"/>
+    <w:rsid w:val="00003DF1"/>
+  </w:style>
+  <w:style w:type="character" w:customStyle="1" w:styleId="hljs-variable">
+    <w:name w:val="hljs-variable"/>
+    <w:basedOn w:val="DefaultParagraphFont"/>
+    <w:rsid w:val="00003DF1"/>
+  </w:style>
+  <w:style w:type="character" w:customStyle="1" w:styleId="hljs-operator">
+    <w:name w:val="hljs-operator"/>
+    <w:basedOn w:val="DefaultParagraphFont"/>
+    <w:rsid w:val="00003DF1"/>
   </w:style>
 </w:styles>
 </file>
@@ -25958,7 +26203,7 @@
 </file>
 
 <file path=customXml/itemProps1.xml><?xml version="1.0" encoding="utf-8"?>
-<ds:datastoreItem xmlns:ds="http://schemas.openxmlformats.org/officeDocument/2006/customXml" ds:itemID="{BD3CD128-D0F6-4A24-8609-5C26B206E422}">
+<ds:datastoreItem xmlns:ds="http://schemas.openxmlformats.org/officeDocument/2006/customXml" ds:itemID="{001C452C-B393-4AD5-83DF-5B0B24E4BBF8}">
   <ds:schemaRefs>
     <ds:schemaRef ds:uri="http://schemas.openxmlformats.org/officeDocument/2006/bibliography"/>
   </ds:schemaRefs>

</xml_diff>

<commit_message>
Linked List : Medium level, Merge two sorted Linked List.
</commit_message>
<xml_diff>
--- a/LinkedList/Linked_List_Practice_Questions.docx
+++ b/LinkedList/Linked_List_Practice_Questions.docx
@@ -1531,6 +1531,68 @@
       </w:r>
     </w:p>
     <w:p/>
+    <w:p>
+      <w:pPr>
+        <w:pStyle w:val="Heading1"/>
+      </w:pPr>
+      <w:r>
+        <w:lastRenderedPageBreak/>
+        <w:t>8. Merge Two Sorted Linked List:</w:t>
+      </w:r>
+    </w:p>
+    <w:p>
+      <w:r>
+        <w:rPr>
+          <w:noProof/>
+        </w:rPr>
+        <w:drawing>
+          <wp:inline distT="0" distB="0" distL="0" distR="0">
+            <wp:extent cx="5486400" cy="2642839"/>
+            <wp:effectExtent l="19050" t="0" r="0" b="0"/>
+            <wp:docPr id="10" name="Picture 4"/>
+            <wp:cNvGraphicFramePr>
+              <a:graphicFrameLocks xmlns:a="http://schemas.openxmlformats.org/drawingml/2006/main" noChangeAspect="1"/>
+            </wp:cNvGraphicFramePr>
+            <a:graphic xmlns:a="http://schemas.openxmlformats.org/drawingml/2006/main">
+              <a:graphicData uri="http://schemas.openxmlformats.org/drawingml/2006/picture">
+                <pic:pic xmlns:pic="http://schemas.openxmlformats.org/drawingml/2006/picture">
+                  <pic:nvPicPr>
+                    <pic:cNvPr id="0" name="Picture 4"/>
+                    <pic:cNvPicPr>
+                      <a:picLocks noChangeAspect="1" noChangeArrowheads="1"/>
+                    </pic:cNvPicPr>
+                  </pic:nvPicPr>
+                  <pic:blipFill>
+                    <a:blip r:embed="rId14"/>
+                    <a:srcRect/>
+                    <a:stretch>
+                      <a:fillRect/>
+                    </a:stretch>
+                  </pic:blipFill>
+                  <pic:spPr bwMode="auto">
+                    <a:xfrm>
+                      <a:off x="0" y="0"/>
+                      <a:ext cx="5486400" cy="2642839"/>
+                    </a:xfrm>
+                    <a:prstGeom prst="rect">
+                      <a:avLst/>
+                    </a:prstGeom>
+                    <a:noFill/>
+                    <a:ln w="9525">
+                      <a:noFill/>
+                      <a:miter lim="800000"/>
+                      <a:headEnd/>
+                      <a:tailEnd/>
+                    </a:ln>
+                  </pic:spPr>
+                </pic:pic>
+              </a:graphicData>
+            </a:graphic>
+          </wp:inline>
+        </w:drawing>
+      </w:r>
+    </w:p>
+    <w:p/>
     <w:sectPr>
       <w:pgSz w:w="12240" w:h="15840"/>
       <w:pgMar w:top="1440" w:right="1800" w:bottom="1440" w:left="1800" w:header="720" w:footer="720" w:gutter="0"/>
@@ -26203,7 +26265,7 @@
 </file>
 
 <file path=customXml/itemProps1.xml><?xml version="1.0" encoding="utf-8"?>
-<ds:datastoreItem xmlns:ds="http://schemas.openxmlformats.org/officeDocument/2006/customXml" ds:itemID="{001C452C-B393-4AD5-83DF-5B0B24E4BBF8}">
+<ds:datastoreItem xmlns:ds="http://schemas.openxmlformats.org/officeDocument/2006/customXml" ds:itemID="{B2AEE86A-F615-4116-94F8-FD3FD55BD626}">
   <ds:schemaRefs>
     <ds:schemaRef ds:uri="http://schemas.openxmlformats.org/officeDocument/2006/bibliography"/>
   </ds:schemaRefs>

</xml_diff>

<commit_message>
Linked List : updated doc
</commit_message>
<xml_diff>
--- a/LinkedList/Linked_List_Practice_Questions.docx
+++ b/LinkedList/Linked_List_Practice_Questions.docx
@@ -1415,6 +1415,9 @@
       <w:r>
         <w:t xml:space="preserve"> List Cycle</w:t>
       </w:r>
+      <w:r>
+        <w:t>:</w:t>
+      </w:r>
     </w:p>
     <w:p/>
     <w:p>
@@ -1540,6 +1543,7 @@
         <w:t>8. Merge Two Sorted Linked List:</w:t>
       </w:r>
     </w:p>
+    <w:p/>
     <w:p>
       <w:r>
         <w:rPr>
@@ -1573,6 +1577,67 @@
                     <a:xfrm>
                       <a:off x="0" y="0"/>
                       <a:ext cx="5486400" cy="2642839"/>
+                    </a:xfrm>
+                    <a:prstGeom prst="rect">
+                      <a:avLst/>
+                    </a:prstGeom>
+                    <a:noFill/>
+                    <a:ln w="9525">
+                      <a:noFill/>
+                      <a:miter lim="800000"/>
+                      <a:headEnd/>
+                      <a:tailEnd/>
+                    </a:ln>
+                  </pic:spPr>
+                </pic:pic>
+              </a:graphicData>
+            </a:graphic>
+          </wp:inline>
+        </w:drawing>
+      </w:r>
+    </w:p>
+    <w:p>
+      <w:pPr>
+        <w:pStyle w:val="Heading1"/>
+      </w:pPr>
+      <w:r>
+        <w:t>9.  Split a linked list into two linked list such that one contain odd values and another even.</w:t>
+      </w:r>
+    </w:p>
+    <w:p/>
+    <w:p>
+      <w:r>
+        <w:rPr>
+          <w:noProof/>
+        </w:rPr>
+        <w:drawing>
+          <wp:inline distT="0" distB="0" distL="0" distR="0">
+            <wp:extent cx="5486400" cy="2761909"/>
+            <wp:effectExtent l="19050" t="0" r="0" b="0"/>
+            <wp:docPr id="9" name="Picture 1"/>
+            <wp:cNvGraphicFramePr>
+              <a:graphicFrameLocks xmlns:a="http://schemas.openxmlformats.org/drawingml/2006/main" noChangeAspect="1"/>
+            </wp:cNvGraphicFramePr>
+            <a:graphic xmlns:a="http://schemas.openxmlformats.org/drawingml/2006/main">
+              <a:graphicData uri="http://schemas.openxmlformats.org/drawingml/2006/picture">
+                <pic:pic xmlns:pic="http://schemas.openxmlformats.org/drawingml/2006/picture">
+                  <pic:nvPicPr>
+                    <pic:cNvPr id="0" name="Picture 1"/>
+                    <pic:cNvPicPr>
+                      <a:picLocks noChangeAspect="1" noChangeArrowheads="1"/>
+                    </pic:cNvPicPr>
+                  </pic:nvPicPr>
+                  <pic:blipFill>
+                    <a:blip r:embed="rId15"/>
+                    <a:srcRect/>
+                    <a:stretch>
+                      <a:fillRect/>
+                    </a:stretch>
+                  </pic:blipFill>
+                  <pic:spPr bwMode="auto">
+                    <a:xfrm>
+                      <a:off x="0" y="0"/>
+                      <a:ext cx="5486400" cy="2761909"/>
                     </a:xfrm>
                     <a:prstGeom prst="rect">
                       <a:avLst/>
@@ -26265,7 +26330,7 @@
 </file>
 
 <file path=customXml/itemProps1.xml><?xml version="1.0" encoding="utf-8"?>
-<ds:datastoreItem xmlns:ds="http://schemas.openxmlformats.org/officeDocument/2006/customXml" ds:itemID="{B2AEE86A-F615-4116-94F8-FD3FD55BD626}">
+<ds:datastoreItem xmlns:ds="http://schemas.openxmlformats.org/officeDocument/2006/customXml" ds:itemID="{BD85F777-7FCE-4310-8986-FED3B1C4CD5C}">
   <ds:schemaRefs>
     <ds:schemaRef ds:uri="http://schemas.openxmlformats.org/officeDocument/2006/bibliography"/>
   </ds:schemaRefs>

</xml_diff>

<commit_message>
Linked List : Updated docs.
</commit_message>
<xml_diff>
--- a/LinkedList/Linked_List_Practice_Questions.docx
+++ b/LinkedList/Linked_List_Practice_Questions.docx
@@ -1159,13 +1159,11 @@
         <w:t xml:space="preserve"> nth element from end: </w:t>
       </w:r>
     </w:p>
-    <w:p/>
     <w:p>
       <w:r>
         <w:rPr>
           <w:noProof/>
         </w:rPr>
-        <w:lastRenderedPageBreak/>
         <w:drawing>
           <wp:inline distT="0" distB="0" distL="0" distR="0">
             <wp:extent cx="5486400" cy="3403956"/>
@@ -1219,6 +1217,7 @@
       </w:pPr>
       <w:proofErr w:type="gramStart"/>
       <w:r>
+        <w:lastRenderedPageBreak/>
         <w:t>4.Delete</w:t>
       </w:r>
       <w:proofErr w:type="gramEnd"/>
@@ -1226,7 +1225,6 @@
         <w:t xml:space="preserve"> middle Node in linked list </w:t>
       </w:r>
     </w:p>
-    <w:p/>
     <w:p>
       <w:r>
         <w:rPr>
@@ -1285,7 +1283,6 @@
         <w:pStyle w:val="Heading1"/>
       </w:pPr>
       <w:r>
-        <w:lastRenderedPageBreak/>
         <w:t>5. Middle of Linked List.</w:t>
       </w:r>
     </w:p>
@@ -1346,6 +1343,7 @@
         <w:pStyle w:val="Heading2"/>
       </w:pPr>
       <w:r>
+        <w:lastRenderedPageBreak/>
         <w:t xml:space="preserve">6. Detect Cycle in a linked list </w:t>
       </w:r>
     </w:p>
@@ -1408,7 +1406,6 @@
       </w:pPr>
       <w:proofErr w:type="gramStart"/>
       <w:r>
-        <w:lastRenderedPageBreak/>
         <w:t>7.Linked</w:t>
       </w:r>
       <w:proofErr w:type="gramEnd"/>
@@ -1478,6 +1475,7 @@
         <w:pStyle w:val="Heading1"/>
       </w:pPr>
       <w:r>
+        <w:lastRenderedPageBreak/>
         <w:t xml:space="preserve">MCQ: </w:t>
       </w:r>
     </w:p>
@@ -1539,7 +1537,6 @@
         <w:pStyle w:val="Heading1"/>
       </w:pPr>
       <w:r>
-        <w:lastRenderedPageBreak/>
         <w:t>8. Merge Two Sorted Linked List:</w:t>
       </w:r>
     </w:p>
@@ -1601,6 +1598,7 @@
         <w:pStyle w:val="Heading1"/>
       </w:pPr>
       <w:r>
+        <w:lastRenderedPageBreak/>
         <w:t>9.  Split a linked list into two linked list such that one contain odd values and another even.</w:t>
       </w:r>
     </w:p>
@@ -1657,6 +1655,138 @@
         </w:drawing>
       </w:r>
     </w:p>
+    <w:p/>
+    <w:p>
+      <w:pPr>
+        <w:pStyle w:val="Heading1"/>
+      </w:pPr>
+      <w:r>
+        <w:t xml:space="preserve">10. Reverse </w:t>
+      </w:r>
+      <w:proofErr w:type="gramStart"/>
+      <w:r>
+        <w:t>A</w:t>
+      </w:r>
+      <w:proofErr w:type="gramEnd"/>
+      <w:r>
+        <w:t xml:space="preserve"> linked List using recursion:</w:t>
+      </w:r>
+    </w:p>
+    <w:p>
+      <w:r>
+        <w:rPr>
+          <w:noProof/>
+        </w:rPr>
+        <w:drawing>
+          <wp:inline distT="0" distB="0" distL="0" distR="0">
+            <wp:extent cx="5486400" cy="2731467"/>
+            <wp:effectExtent l="19050" t="0" r="0" b="0"/>
+            <wp:docPr id="11" name="Picture 1"/>
+            <wp:cNvGraphicFramePr>
+              <a:graphicFrameLocks xmlns:a="http://schemas.openxmlformats.org/drawingml/2006/main" noChangeAspect="1"/>
+            </wp:cNvGraphicFramePr>
+            <a:graphic xmlns:a="http://schemas.openxmlformats.org/drawingml/2006/main">
+              <a:graphicData uri="http://schemas.openxmlformats.org/drawingml/2006/picture">
+                <pic:pic xmlns:pic="http://schemas.openxmlformats.org/drawingml/2006/picture">
+                  <pic:nvPicPr>
+                    <pic:cNvPr id="0" name="Picture 1"/>
+                    <pic:cNvPicPr>
+                      <a:picLocks noChangeAspect="1" noChangeArrowheads="1"/>
+                    </pic:cNvPicPr>
+                  </pic:nvPicPr>
+                  <pic:blipFill>
+                    <a:blip r:embed="rId16"/>
+                    <a:srcRect/>
+                    <a:stretch>
+                      <a:fillRect/>
+                    </a:stretch>
+                  </pic:blipFill>
+                  <pic:spPr bwMode="auto">
+                    <a:xfrm>
+                      <a:off x="0" y="0"/>
+                      <a:ext cx="5486400" cy="2731467"/>
+                    </a:xfrm>
+                    <a:prstGeom prst="rect">
+                      <a:avLst/>
+                    </a:prstGeom>
+                    <a:noFill/>
+                    <a:ln w="9525">
+                      <a:noFill/>
+                      <a:miter lim="800000"/>
+                      <a:headEnd/>
+                      <a:tailEnd/>
+                    </a:ln>
+                  </pic:spPr>
+                </pic:pic>
+              </a:graphicData>
+            </a:graphic>
+          </wp:inline>
+        </w:drawing>
+      </w:r>
+    </w:p>
+    <w:p/>
+    <w:p>
+      <w:pPr>
+        <w:pStyle w:val="Heading1"/>
+      </w:pPr>
+      <w:r>
+        <w:lastRenderedPageBreak/>
+        <w:t>11. Remove Duplicates From a sorted Linked List.</w:t>
+      </w:r>
+    </w:p>
+    <w:p>
+      <w:r>
+        <w:rPr>
+          <w:noProof/>
+        </w:rPr>
+        <w:drawing>
+          <wp:inline distT="0" distB="0" distL="0" distR="0">
+            <wp:extent cx="5486400" cy="2661068"/>
+            <wp:effectExtent l="19050" t="0" r="0" b="0"/>
+            <wp:docPr id="12" name="Picture 4"/>
+            <wp:cNvGraphicFramePr>
+              <a:graphicFrameLocks xmlns:a="http://schemas.openxmlformats.org/drawingml/2006/main" noChangeAspect="1"/>
+            </wp:cNvGraphicFramePr>
+            <a:graphic xmlns:a="http://schemas.openxmlformats.org/drawingml/2006/main">
+              <a:graphicData uri="http://schemas.openxmlformats.org/drawingml/2006/picture">
+                <pic:pic xmlns:pic="http://schemas.openxmlformats.org/drawingml/2006/picture">
+                  <pic:nvPicPr>
+                    <pic:cNvPr id="0" name="Picture 4"/>
+                    <pic:cNvPicPr>
+                      <a:picLocks noChangeAspect="1" noChangeArrowheads="1"/>
+                    </pic:cNvPicPr>
+                  </pic:nvPicPr>
+                  <pic:blipFill>
+                    <a:blip r:embed="rId17"/>
+                    <a:srcRect/>
+                    <a:stretch>
+                      <a:fillRect/>
+                    </a:stretch>
+                  </pic:blipFill>
+                  <pic:spPr bwMode="auto">
+                    <a:xfrm>
+                      <a:off x="0" y="0"/>
+                      <a:ext cx="5486400" cy="2661068"/>
+                    </a:xfrm>
+                    <a:prstGeom prst="rect">
+                      <a:avLst/>
+                    </a:prstGeom>
+                    <a:noFill/>
+                    <a:ln w="9525">
+                      <a:noFill/>
+                      <a:miter lim="800000"/>
+                      <a:headEnd/>
+                      <a:tailEnd/>
+                    </a:ln>
+                  </pic:spPr>
+                </pic:pic>
+              </a:graphicData>
+            </a:graphic>
+          </wp:inline>
+        </w:drawing>
+      </w:r>
+    </w:p>
+    <w:p/>
     <w:p/>
     <w:sectPr>
       <w:pgSz w:w="12240" w:h="15840"/>
@@ -26330,7 +26460,7 @@
 </file>
 
 <file path=customXml/itemProps1.xml><?xml version="1.0" encoding="utf-8"?>
-<ds:datastoreItem xmlns:ds="http://schemas.openxmlformats.org/officeDocument/2006/customXml" ds:itemID="{BD85F777-7FCE-4310-8986-FED3B1C4CD5C}">
+<ds:datastoreItem xmlns:ds="http://schemas.openxmlformats.org/officeDocument/2006/customXml" ds:itemID="{67DD4D63-109E-4D41-8BB2-1BEEA502D2F0}">
   <ds:schemaRefs>
     <ds:schemaRef ds:uri="http://schemas.openxmlformats.org/officeDocument/2006/bibliography"/>
   </ds:schemaRefs>

</xml_diff>

<commit_message>
Linked List :updated doc.
</commit_message>
<xml_diff>
--- a/LinkedList/Linked_List_Practice_Questions.docx
+++ b/LinkedList/Linked_List_Practice_Questions.docx
@@ -1787,7 +1787,205 @@
       </w:r>
     </w:p>
     <w:p/>
+    <w:p>
+      <w:pPr>
+        <w:pStyle w:val="Heading1"/>
+      </w:pPr>
+      <w:r>
+        <w:t xml:space="preserve">12. Odd Even Linked List </w:t>
+      </w:r>
+    </w:p>
+    <w:p>
+      <w:r>
+        <w:rPr>
+          <w:noProof/>
+        </w:rPr>
+        <w:drawing>
+          <wp:inline distT="0" distB="0" distL="0" distR="0">
+            <wp:extent cx="5486400" cy="2793019"/>
+            <wp:effectExtent l="19050" t="0" r="0" b="0"/>
+            <wp:docPr id="13" name="Picture 1"/>
+            <wp:cNvGraphicFramePr>
+              <a:graphicFrameLocks xmlns:a="http://schemas.openxmlformats.org/drawingml/2006/main" noChangeAspect="1"/>
+            </wp:cNvGraphicFramePr>
+            <a:graphic xmlns:a="http://schemas.openxmlformats.org/drawingml/2006/main">
+              <a:graphicData uri="http://schemas.openxmlformats.org/drawingml/2006/picture">
+                <pic:pic xmlns:pic="http://schemas.openxmlformats.org/drawingml/2006/picture">
+                  <pic:nvPicPr>
+                    <pic:cNvPr id="0" name="Picture 1"/>
+                    <pic:cNvPicPr>
+                      <a:picLocks noChangeAspect="1" noChangeArrowheads="1"/>
+                    </pic:cNvPicPr>
+                  </pic:nvPicPr>
+                  <pic:blipFill>
+                    <a:blip r:embed="rId18"/>
+                    <a:srcRect/>
+                    <a:stretch>
+                      <a:fillRect/>
+                    </a:stretch>
+                  </pic:blipFill>
+                  <pic:spPr bwMode="auto">
+                    <a:xfrm>
+                      <a:off x="0" y="0"/>
+                      <a:ext cx="5486400" cy="2793019"/>
+                    </a:xfrm>
+                    <a:prstGeom prst="rect">
+                      <a:avLst/>
+                    </a:prstGeom>
+                    <a:noFill/>
+                    <a:ln w="9525">
+                      <a:noFill/>
+                      <a:miter lim="800000"/>
+                      <a:headEnd/>
+                      <a:tailEnd/>
+                    </a:ln>
+                  </pic:spPr>
+                </pic:pic>
+              </a:graphicData>
+            </a:graphic>
+          </wp:inline>
+        </w:drawing>
+      </w:r>
+    </w:p>
     <w:p/>
+    <w:p>
+      <w:pPr>
+        <w:pStyle w:val="Heading2"/>
+      </w:pPr>
+      <w:r>
+        <w:lastRenderedPageBreak/>
+        <w:t>13. Palindrome Linked List:</w:t>
+      </w:r>
+    </w:p>
+    <w:p>
+      <w:r>
+        <w:rPr>
+          <w:noProof/>
+        </w:rPr>
+        <w:drawing>
+          <wp:inline distT="0" distB="0" distL="0" distR="0">
+            <wp:extent cx="5486400" cy="3125670"/>
+            <wp:effectExtent l="19050" t="0" r="0" b="0"/>
+            <wp:docPr id="14" name="Picture 4"/>
+            <wp:cNvGraphicFramePr>
+              <a:graphicFrameLocks xmlns:a="http://schemas.openxmlformats.org/drawingml/2006/main" noChangeAspect="1"/>
+            </wp:cNvGraphicFramePr>
+            <a:graphic xmlns:a="http://schemas.openxmlformats.org/drawingml/2006/main">
+              <a:graphicData uri="http://schemas.openxmlformats.org/drawingml/2006/picture">
+                <pic:pic xmlns:pic="http://schemas.openxmlformats.org/drawingml/2006/picture">
+                  <pic:nvPicPr>
+                    <pic:cNvPr id="0" name="Picture 4"/>
+                    <pic:cNvPicPr>
+                      <a:picLocks noChangeAspect="1" noChangeArrowheads="1"/>
+                    </pic:cNvPicPr>
+                  </pic:nvPicPr>
+                  <pic:blipFill>
+                    <a:blip r:embed="rId19"/>
+                    <a:srcRect/>
+                    <a:stretch>
+                      <a:fillRect/>
+                    </a:stretch>
+                  </pic:blipFill>
+                  <pic:spPr bwMode="auto">
+                    <a:xfrm>
+                      <a:off x="0" y="0"/>
+                      <a:ext cx="5486400" cy="3125670"/>
+                    </a:xfrm>
+                    <a:prstGeom prst="rect">
+                      <a:avLst/>
+                    </a:prstGeom>
+                    <a:noFill/>
+                    <a:ln w="9525">
+                      <a:noFill/>
+                      <a:miter lim="800000"/>
+                      <a:headEnd/>
+                      <a:tailEnd/>
+                    </a:ln>
+                  </pic:spPr>
+                </pic:pic>
+              </a:graphicData>
+            </a:graphic>
+          </wp:inline>
+        </w:drawing>
+      </w:r>
+    </w:p>
+    <w:p/>
+    <w:p>
+      <w:pPr>
+        <w:pStyle w:val="Heading2"/>
+      </w:pPr>
+      <w:r>
+        <w:t>14</w:t>
+      </w:r>
+      <w:proofErr w:type="gramStart"/>
+      <w:r>
+        <w:t>.Maximum</w:t>
+      </w:r>
+      <w:proofErr w:type="gramEnd"/>
+      <w:r>
+        <w:t xml:space="preserve"> Twin Sum in </w:t>
+      </w:r>
+      <w:proofErr w:type="spellStart"/>
+      <w:r>
+        <w:t>LinkedList</w:t>
+      </w:r>
+      <w:proofErr w:type="spellEnd"/>
+      <w:r>
+        <w:t>.</w:t>
+      </w:r>
+    </w:p>
+    <w:p>
+      <w:r>
+        <w:rPr>
+          <w:noProof/>
+        </w:rPr>
+        <w:drawing>
+          <wp:inline distT="0" distB="0" distL="0" distR="0">
+            <wp:extent cx="5486400" cy="3125670"/>
+            <wp:effectExtent l="19050" t="0" r="0" b="0"/>
+            <wp:docPr id="15" name="Picture 7"/>
+            <wp:cNvGraphicFramePr>
+              <a:graphicFrameLocks xmlns:a="http://schemas.openxmlformats.org/drawingml/2006/main" noChangeAspect="1"/>
+            </wp:cNvGraphicFramePr>
+            <a:graphic xmlns:a="http://schemas.openxmlformats.org/drawingml/2006/main">
+              <a:graphicData uri="http://schemas.openxmlformats.org/drawingml/2006/picture">
+                <pic:pic xmlns:pic="http://schemas.openxmlformats.org/drawingml/2006/picture">
+                  <pic:nvPicPr>
+                    <pic:cNvPr id="0" name="Picture 7"/>
+                    <pic:cNvPicPr>
+                      <a:picLocks noChangeAspect="1" noChangeArrowheads="1"/>
+                    </pic:cNvPicPr>
+                  </pic:nvPicPr>
+                  <pic:blipFill>
+                    <a:blip r:embed="rId19"/>
+                    <a:srcRect/>
+                    <a:stretch>
+                      <a:fillRect/>
+                    </a:stretch>
+                  </pic:blipFill>
+                  <pic:spPr bwMode="auto">
+                    <a:xfrm>
+                      <a:off x="0" y="0"/>
+                      <a:ext cx="5486400" cy="3125670"/>
+                    </a:xfrm>
+                    <a:prstGeom prst="rect">
+                      <a:avLst/>
+                    </a:prstGeom>
+                    <a:noFill/>
+                    <a:ln w="9525">
+                      <a:noFill/>
+                      <a:miter lim="800000"/>
+                      <a:headEnd/>
+                      <a:tailEnd/>
+                    </a:ln>
+                  </pic:spPr>
+                </pic:pic>
+              </a:graphicData>
+            </a:graphic>
+          </wp:inline>
+        </w:drawing>
+      </w:r>
+    </w:p>
     <w:sectPr>
       <w:pgSz w:w="12240" w:h="15840"/>
       <w:pgMar w:top="1440" w:right="1800" w:bottom="1440" w:left="1800" w:header="720" w:footer="720" w:gutter="0"/>
@@ -26460,7 +26658,7 @@
 </file>
 
 <file path=customXml/itemProps1.xml><?xml version="1.0" encoding="utf-8"?>
-<ds:datastoreItem xmlns:ds="http://schemas.openxmlformats.org/officeDocument/2006/customXml" ds:itemID="{67DD4D63-109E-4D41-8BB2-1BEEA502D2F0}">
+<ds:datastoreItem xmlns:ds="http://schemas.openxmlformats.org/officeDocument/2006/customXml" ds:itemID="{E0257F37-0B8A-48DD-A409-2A74613B45C9}">
   <ds:schemaRefs>
     <ds:schemaRef ds:uri="http://schemas.openxmlformats.org/officeDocument/2006/bibliography"/>
   </ds:schemaRefs>

</xml_diff>